<commit_message>
Added today's progress to iteration report.
</commit_message>
<xml_diff>
--- a/Documentation/Iteration2/Team4_Progress_Report.docx
+++ b/Documentation/Iteration2/Team4_Progress_Report.docx
@@ -15,7 +15,13 @@
     <w:p/>
     <w:p>
       <w:r>
-        <w:t>- Created basic GUI</w:t>
+        <w:t xml:space="preserve">- </w:t>
+      </w:r>
+      <w:r>
+        <w:t>Added</w:t>
+      </w:r>
+      <w:r>
+        <w:t xml:space="preserve"> basic GUI</w:t>
       </w:r>
     </w:p>
     <w:p>
@@ -79,7 +85,13 @@
     <w:p/>
     <w:p>
       <w:r>
-        <w:t>- Refined scrolling</w:t>
+        <w:t xml:space="preserve">- </w:t>
+      </w:r>
+      <w:r>
+        <w:t>Revised</w:t>
+      </w:r>
+      <w:r>
+        <w:t xml:space="preserve"> scrolling</w:t>
       </w:r>
     </w:p>
     <w:p>
@@ -131,7 +143,22 @@
     <w:p/>
     <w:p>
       <w:r>
-        <w:t>- Improved rotate function (Does not keep the original image in the background and</w:t>
+        <w:t xml:space="preserve">- </w:t>
+      </w:r>
+      <w:r>
+        <w:t>Revised</w:t>
+      </w:r>
+      <w:r>
+        <w:t xml:space="preserve"> rotate function (Does not keep the original image in the background a</w:t>
+      </w:r>
+      <w:r>
+        <w:t xml:space="preserve">nd </w:t>
+      </w:r>
+      <w:r>
+        <w:t xml:space="preserve">now </w:t>
+      </w:r>
+      <w:r>
+        <w:t xml:space="preserve">  </w:t>
       </w:r>
     </w:p>
     <w:p>
@@ -139,11 +166,7 @@
         <w:tab/>
       </w:r>
       <w:r>
-        <w:tab/>
-      </w:r>
-      <w:r>
-        <w:tab/>
-        <w:t xml:space="preserve">         now shows the entire image after the rotate)</w:t>
+        <w:t>shows the entire image after the rotate)</w:t>
       </w:r>
     </w:p>
     <w:p>
@@ -234,6 +257,45 @@
         <w:t>-Note: Class presented projects</w:t>
       </w:r>
     </w:p>
+    <w:p/>
+    <w:p>
+      <w:r>
+        <w:rPr>
+          <w:b/>
+          <w:u w:val="single"/>
+        </w:rPr>
+        <w:t>October 7, 2009</w:t>
+      </w:r>
+    </w:p>
+    <w:p/>
+    <w:p>
+      <w:r>
+        <w:t>- Revised manual</w:t>
+      </w:r>
+      <w:r>
+        <w:t xml:space="preserve"> (Added getting started and FAQs)</w:t>
+      </w:r>
+    </w:p>
+    <w:p>
+      <w:r>
+        <w:t>- Added download link on homepage to download working copy of program</w:t>
+      </w:r>
+    </w:p>
+    <w:p>
+      <w:r>
+        <w:t>-</w:t>
+      </w:r>
+      <w:r>
+        <w:t xml:space="preserve"> Added </w:t>
+      </w:r>
+      <w:r>
+        <w:t xml:space="preserve">rough iteration of </w:t>
+      </w:r>
+      <w:r>
+        <w:t>undo and redo</w:t>
+      </w:r>
+    </w:p>
+    <w:p/>
     <w:p/>
     <w:p/>
     <w:sectPr>

</xml_diff>